<commit_message>
[update]: report file modified
</commit_message>
<xml_diff>
--- a/FYP REVIEW DOCUMENTS/Second Review/Review 2 report.docx
+++ b/FYP REVIEW DOCUMENTS/Second Review/Review 2 report.docx
@@ -489,225 +489,469 @@
           <w:szCs w:val="28"/>
         </w:rPr>
       </w:pPr>
+      <w:r>
+        <w:rPr>
+          <w:rFonts w:ascii="Times New Roman" w:eastAsia="Times New Roman" w:hAnsi="Times New Roman" w:cs="Times New Roman"/>
+          <w:noProof/>
+          <w:color w:val="262626"/>
+          <w:sz w:val="28"/>
+          <w:szCs w:val="28"/>
+        </w:rPr>
+        <mc:AlternateContent>
+          <mc:Choice Requires="wps">
+            <w:drawing>
+              <wp:anchor distT="0" distB="0" distL="114300" distR="114300" simplePos="0" relativeHeight="251656704" behindDoc="0" locked="0" layoutInCell="1" allowOverlap="1" wp14:anchorId="4F22C163" wp14:editId="4DE9E5ED">
+                <wp:simplePos x="0" y="0"/>
+                <wp:positionH relativeFrom="column">
+                  <wp:posOffset>19050</wp:posOffset>
+                </wp:positionH>
+                <wp:positionV relativeFrom="paragraph">
+                  <wp:posOffset>203200</wp:posOffset>
+                </wp:positionV>
+                <wp:extent cx="3048000" cy="1524000"/>
+                <wp:effectExtent l="0" t="0" r="0" b="0"/>
+                <wp:wrapNone/>
+                <wp:docPr id="146745306" name="Text Box 1"/>
+                <wp:cNvGraphicFramePr/>
+                <a:graphic xmlns:a="http://schemas.openxmlformats.org/drawingml/2006/main">
+                  <a:graphicData uri="http://schemas.microsoft.com/office/word/2010/wordprocessingShape">
+                    <wps:wsp>
+                      <wps:cNvSpPr txBox="1"/>
+                      <wps:spPr>
+                        <a:xfrm>
+                          <a:off x="0" y="0"/>
+                          <a:ext cx="3048000" cy="1524000"/>
+                        </a:xfrm>
+                        <a:prstGeom prst="rect">
+                          <a:avLst/>
+                        </a:prstGeom>
+                        <a:solidFill>
+                          <a:schemeClr val="lt1"/>
+                        </a:solidFill>
+                        <a:ln w="6350">
+                          <a:noFill/>
+                        </a:ln>
+                      </wps:spPr>
+                      <wps:txbx>
+                        <w:txbxContent>
+                          <w:p>
+                            <w:pPr>
+                              <w:spacing w:after="0"/>
+                              <w:rPr>
+                                <w:rFonts w:ascii="Times New Roman" w:hAnsi="Times New Roman" w:cs="Times New Roman"/>
+                                <w:b/>
+                                <w:bCs/>
+                                <w:sz w:val="24"/>
+                                <w:szCs w:val="24"/>
+                                <w:u w:val="single"/>
+                              </w:rPr>
+                            </w:pPr>
+                            <w:r>
+                              <w:rPr>
+                                <w:rFonts w:ascii="Times New Roman" w:hAnsi="Times New Roman" w:cs="Times New Roman"/>
+                                <w:b/>
+                                <w:bCs/>
+                                <w:sz w:val="24"/>
+                                <w:szCs w:val="24"/>
+                                <w:u w:val="single"/>
+                              </w:rPr>
+                              <w:t>SIGNATURE OF STUDENTS:</w:t>
+                            </w:r>
+                          </w:p>
+                          <w:p>
+                            <w:pPr>
+                              <w:spacing w:after="0"/>
+                              <w:rPr>
+                                <w:rFonts w:ascii="Times New Roman" w:hAnsi="Times New Roman" w:cs="Times New Roman"/>
+                                <w:b/>
+                                <w:bCs/>
+                                <w:sz w:val="24"/>
+                                <w:szCs w:val="24"/>
+                                <w:u w:val="single"/>
+                              </w:rPr>
+                            </w:pPr>
+                          </w:p>
+                          <w:p>
+                            <w:pPr>
+                              <w:spacing w:after="0"/>
+                              <w:rPr>
+                                <w:rFonts w:ascii="Times New Roman" w:hAnsi="Times New Roman" w:cs="Times New Roman"/>
+                                <w:sz w:val="18"/>
+                                <w:szCs w:val="18"/>
+                              </w:rPr>
+                            </w:pPr>
+                          </w:p>
+                          <w:p>
+                            <w:pPr>
+                              <w:spacing w:after="0" w:line="600" w:lineRule="auto"/>
+                              <w:rPr>
+                                <w:rFonts w:ascii="Times New Roman" w:hAnsi="Times New Roman" w:cs="Times New Roman"/>
+                                <w:sz w:val="24"/>
+                                <w:szCs w:val="24"/>
+                              </w:rPr>
+                            </w:pPr>
+                            <w:r>
+                              <w:rPr>
+                                <w:rFonts w:ascii="Times New Roman" w:hAnsi="Times New Roman" w:cs="Times New Roman"/>
+                                <w:sz w:val="24"/>
+                                <w:szCs w:val="24"/>
+                              </w:rPr>
+                              <w:t>Dhanush T (102120026)</w:t>
+                            </w:r>
+                          </w:p>
+                          <w:p>
+                            <w:pPr>
+                              <w:spacing w:line="600" w:lineRule="auto"/>
+                              <w:rPr>
+                                <w:rFonts w:ascii="Times New Roman" w:hAnsi="Times New Roman" w:cs="Times New Roman"/>
+                                <w:sz w:val="24"/>
+                                <w:szCs w:val="24"/>
+                              </w:rPr>
+                            </w:pPr>
+                            <w:r>
+                              <w:rPr>
+                                <w:rFonts w:ascii="Times New Roman" w:hAnsi="Times New Roman" w:cs="Times New Roman"/>
+                                <w:sz w:val="24"/>
+                                <w:szCs w:val="24"/>
+                              </w:rPr>
+                              <w:t xml:space="preserve">Kanchan </w:t>
+                            </w:r>
+                            <w:proofErr w:type="spellStart"/>
+                            <w:r>
+                              <w:rPr>
+                                <w:rFonts w:ascii="Times New Roman" w:hAnsi="Times New Roman" w:cs="Times New Roman"/>
+                                <w:sz w:val="24"/>
+                                <w:szCs w:val="24"/>
+                              </w:rPr>
+                              <w:t>Gandigude</w:t>
+                            </w:r>
+                            <w:proofErr w:type="spellEnd"/>
+                            <w:r>
+                              <w:rPr>
+                                <w:rFonts w:ascii="Times New Roman" w:hAnsi="Times New Roman" w:cs="Times New Roman"/>
+                                <w:sz w:val="24"/>
+                                <w:szCs w:val="24"/>
+                              </w:rPr>
+                              <w:t xml:space="preserve"> (102120038)</w:t>
+                            </w:r>
+                          </w:p>
+                        </w:txbxContent>
+                      </wps:txbx>
+                      <wps:bodyPr rot="0" spcFirstLastPara="0" vertOverflow="overflow" horzOverflow="overflow" vert="horz" wrap="square" lIns="91440" tIns="45720" rIns="91440" bIns="45720" numCol="1" spcCol="0" rtlCol="0" fromWordArt="0" anchor="t" anchorCtr="0" forceAA="0" compatLnSpc="1">
+                        <a:prstTxWarp prst="textNoShape">
+                          <a:avLst/>
+                        </a:prstTxWarp>
+                        <a:noAutofit/>
+                      </wps:bodyPr>
+                    </wps:wsp>
+                  </a:graphicData>
+                </a:graphic>
+                <wp14:sizeRelH relativeFrom="margin">
+                  <wp14:pctWidth>0</wp14:pctWidth>
+                </wp14:sizeRelH>
+                <wp14:sizeRelV relativeFrom="margin">
+                  <wp14:pctHeight>0</wp14:pctHeight>
+                </wp14:sizeRelV>
+              </wp:anchor>
+            </w:drawing>
+          </mc:Choice>
+          <mc:Fallback>
+            <w:pict>
+              <v:shapetype w14:anchorId="4F22C163" id="_x0000_t202" coordsize="21600,21600" o:spt="202" path="m,l,21600r21600,l21600,xe">
+                <v:stroke joinstyle="miter"/>
+                <v:path gradientshapeok="t" o:connecttype="rect"/>
+              </v:shapetype>
+              <v:shape id="Text Box 1" o:spid="_x0000_s1026" type="#_x0000_t202" style="position:absolute;margin-left:1.5pt;margin-top:16pt;width:240pt;height:120pt;z-index:251656704;visibility:visible;mso-wrap-style:square;mso-width-percent:0;mso-height-percent:0;mso-wrap-distance-left:9pt;mso-wrap-distance-top:0;mso-wrap-distance-right:9pt;mso-wrap-distance-bottom:0;mso-position-horizontal:absolute;mso-position-horizontal-relative:text;mso-position-vertical:absolute;mso-position-vertical-relative:text;mso-width-percent:0;mso-height-percent:0;mso-width-relative:margin;mso-height-relative:margin;v-text-anchor:top" o:gfxdata="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" fillcolor="white [3201]" stroked="f" strokeweight=".5pt">
+                <v:textbox>
+                  <w:txbxContent>
+                    <w:p>
+                      <w:pPr>
+                        <w:spacing w:after="0"/>
+                        <w:rPr>
+                          <w:rFonts w:ascii="Times New Roman" w:hAnsi="Times New Roman" w:cs="Times New Roman"/>
+                          <w:b/>
+                          <w:bCs/>
+                          <w:sz w:val="24"/>
+                          <w:szCs w:val="24"/>
+                          <w:u w:val="single"/>
+                        </w:rPr>
+                      </w:pPr>
+                      <w:r>
+                        <w:rPr>
+                          <w:rFonts w:ascii="Times New Roman" w:hAnsi="Times New Roman" w:cs="Times New Roman"/>
+                          <w:b/>
+                          <w:bCs/>
+                          <w:sz w:val="24"/>
+                          <w:szCs w:val="24"/>
+                          <w:u w:val="single"/>
+                        </w:rPr>
+                        <w:t>SIGNATURE OF STUDENTS:</w:t>
+                      </w:r>
+                    </w:p>
+                    <w:p>
+                      <w:pPr>
+                        <w:spacing w:after="0"/>
+                        <w:rPr>
+                          <w:rFonts w:ascii="Times New Roman" w:hAnsi="Times New Roman" w:cs="Times New Roman"/>
+                          <w:b/>
+                          <w:bCs/>
+                          <w:sz w:val="24"/>
+                          <w:szCs w:val="24"/>
+                          <w:u w:val="single"/>
+                        </w:rPr>
+                      </w:pPr>
+                    </w:p>
+                    <w:p>
+                      <w:pPr>
+                        <w:spacing w:after="0"/>
+                        <w:rPr>
+                          <w:rFonts w:ascii="Times New Roman" w:hAnsi="Times New Roman" w:cs="Times New Roman"/>
+                          <w:sz w:val="18"/>
+                          <w:szCs w:val="18"/>
+                        </w:rPr>
+                      </w:pPr>
+                    </w:p>
+                    <w:p>
+                      <w:pPr>
+                        <w:spacing w:after="0" w:line="600" w:lineRule="auto"/>
+                        <w:rPr>
+                          <w:rFonts w:ascii="Times New Roman" w:hAnsi="Times New Roman" w:cs="Times New Roman"/>
+                          <w:sz w:val="24"/>
+                          <w:szCs w:val="24"/>
+                        </w:rPr>
+                      </w:pPr>
+                      <w:r>
+                        <w:rPr>
+                          <w:rFonts w:ascii="Times New Roman" w:hAnsi="Times New Roman" w:cs="Times New Roman"/>
+                          <w:sz w:val="24"/>
+                          <w:szCs w:val="24"/>
+                        </w:rPr>
+                        <w:t>Dhanush T (102120026)</w:t>
+                      </w:r>
+                    </w:p>
+                    <w:p>
+                      <w:pPr>
+                        <w:spacing w:line="600" w:lineRule="auto"/>
+                        <w:rPr>
+                          <w:rFonts w:ascii="Times New Roman" w:hAnsi="Times New Roman" w:cs="Times New Roman"/>
+                          <w:sz w:val="24"/>
+                          <w:szCs w:val="24"/>
+                        </w:rPr>
+                      </w:pPr>
+                      <w:r>
+                        <w:rPr>
+                          <w:rFonts w:ascii="Times New Roman" w:hAnsi="Times New Roman" w:cs="Times New Roman"/>
+                          <w:sz w:val="24"/>
+                          <w:szCs w:val="24"/>
+                        </w:rPr>
+                        <w:t xml:space="preserve">Kanchan </w:t>
+                      </w:r>
+                      <w:proofErr w:type="spellStart"/>
+                      <w:r>
+                        <w:rPr>
+                          <w:rFonts w:ascii="Times New Roman" w:hAnsi="Times New Roman" w:cs="Times New Roman"/>
+                          <w:sz w:val="24"/>
+                          <w:szCs w:val="24"/>
+                        </w:rPr>
+                        <w:t>Gandigude</w:t>
+                      </w:r>
+                      <w:proofErr w:type="spellEnd"/>
+                      <w:r>
+                        <w:rPr>
+                          <w:rFonts w:ascii="Times New Roman" w:hAnsi="Times New Roman" w:cs="Times New Roman"/>
+                          <w:sz w:val="24"/>
+                          <w:szCs w:val="24"/>
+                        </w:rPr>
+                        <w:t xml:space="preserve"> (102120038)</w:t>
+                      </w:r>
+                    </w:p>
+                  </w:txbxContent>
+                </v:textbox>
+              </v:shape>
+            </w:pict>
+          </mc:Fallback>
+        </mc:AlternateContent>
+      </w:r>
+      <w:r>
+        <w:rPr>
+          <w:rFonts w:ascii="Times New Roman" w:eastAsia="Times New Roman" w:hAnsi="Times New Roman" w:cs="Times New Roman"/>
+          <w:noProof/>
+          <w:color w:val="262626"/>
+          <w:sz w:val="28"/>
+          <w:szCs w:val="28"/>
+        </w:rPr>
+        <mc:AlternateContent>
+          <mc:Choice Requires="wps">
+            <w:drawing>
+              <wp:anchor distT="0" distB="0" distL="114300" distR="114300" simplePos="0" relativeHeight="251665920" behindDoc="0" locked="0" layoutInCell="1" allowOverlap="1" wp14:anchorId="0CFEC4DD" wp14:editId="1EA51AD0">
+                <wp:simplePos x="0" y="0"/>
+                <wp:positionH relativeFrom="column">
+                  <wp:posOffset>3797300</wp:posOffset>
+                </wp:positionH>
+                <wp:positionV relativeFrom="paragraph">
+                  <wp:posOffset>203200</wp:posOffset>
+                </wp:positionV>
+                <wp:extent cx="2070100" cy="1200150"/>
+                <wp:effectExtent l="0" t="0" r="6350" b="0"/>
+                <wp:wrapNone/>
+                <wp:docPr id="2044648478" name="Text Box 1"/>
+                <wp:cNvGraphicFramePr/>
+                <a:graphic xmlns:a="http://schemas.openxmlformats.org/drawingml/2006/main">
+                  <a:graphicData uri="http://schemas.microsoft.com/office/word/2010/wordprocessingShape">
+                    <wps:wsp>
+                      <wps:cNvSpPr txBox="1"/>
+                      <wps:spPr>
+                        <a:xfrm>
+                          <a:off x="0" y="0"/>
+                          <a:ext cx="2070100" cy="1200150"/>
+                        </a:xfrm>
+                        <a:prstGeom prst="rect">
+                          <a:avLst/>
+                        </a:prstGeom>
+                        <a:solidFill>
+                          <a:schemeClr val="lt1"/>
+                        </a:solidFill>
+                        <a:ln w="6350">
+                          <a:noFill/>
+                        </a:ln>
+                      </wps:spPr>
+                      <wps:txbx>
+                        <w:txbxContent>
+                          <w:p>
+                            <w:pPr>
+                              <w:spacing w:line="720" w:lineRule="auto"/>
+                              <w:rPr>
+                                <w:rFonts w:ascii="Times New Roman" w:hAnsi="Times New Roman" w:cs="Times New Roman"/>
+                                <w:b/>
+                                <w:bCs/>
+                                <w:sz w:val="24"/>
+                                <w:szCs w:val="24"/>
+                                <w:u w:val="single"/>
+                              </w:rPr>
+                            </w:pPr>
+                            <w:r>
+                              <w:rPr>
+                                <w:rFonts w:ascii="Times New Roman" w:hAnsi="Times New Roman" w:cs="Times New Roman"/>
+                                <w:b/>
+                                <w:bCs/>
+                                <w:sz w:val="24"/>
+                                <w:szCs w:val="24"/>
+                                <w:u w:val="single"/>
+                              </w:rPr>
+                              <w:t>SIGNATURE OF GUIDE:</w:t>
+                            </w:r>
+                          </w:p>
+                          <w:p>
+                            <w:pPr>
+                              <w:spacing w:line="720" w:lineRule="auto"/>
+                              <w:rPr>
+                                <w:rFonts w:ascii="Times New Roman" w:hAnsi="Times New Roman" w:cs="Times New Roman"/>
+                                <w:sz w:val="24"/>
+                                <w:szCs w:val="24"/>
+                              </w:rPr>
+                            </w:pPr>
+                            <w:proofErr w:type="spellStart"/>
+                            <w:r>
+                              <w:rPr>
+                                <w:rFonts w:ascii="Times New Roman" w:hAnsi="Times New Roman" w:cs="Times New Roman"/>
+                                <w:sz w:val="24"/>
+                                <w:szCs w:val="24"/>
+                              </w:rPr>
+                              <w:t>Dr.</w:t>
+                            </w:r>
+                            <w:proofErr w:type="spellEnd"/>
+                            <w:r>
+                              <w:rPr>
+                                <w:rFonts w:ascii="Times New Roman" w:hAnsi="Times New Roman" w:cs="Times New Roman"/>
+                                <w:sz w:val="24"/>
+                                <w:szCs w:val="24"/>
+                              </w:rPr>
+                              <w:t xml:space="preserve"> Jyoti Sahu</w:t>
+                            </w:r>
+                          </w:p>
+                        </w:txbxContent>
+                      </wps:txbx>
+                      <wps:bodyPr rot="0" spcFirstLastPara="0" vertOverflow="overflow" horzOverflow="overflow" vert="horz" wrap="square" lIns="91440" tIns="45720" rIns="91440" bIns="45720" numCol="1" spcCol="0" rtlCol="0" fromWordArt="0" anchor="t" anchorCtr="0" forceAA="0" compatLnSpc="1">
+                        <a:prstTxWarp prst="textNoShape">
+                          <a:avLst/>
+                        </a:prstTxWarp>
+                        <a:noAutofit/>
+                      </wps:bodyPr>
+                    </wps:wsp>
+                  </a:graphicData>
+                </a:graphic>
+                <wp14:sizeRelH relativeFrom="margin">
+                  <wp14:pctWidth>0</wp14:pctWidth>
+                </wp14:sizeRelH>
+              </wp:anchor>
+            </w:drawing>
+          </mc:Choice>
+          <mc:Fallback>
+            <w:pict>
+              <v:shape w14:anchorId="0CFEC4DD" id="_x0000_s1027" type="#_x0000_t202" style="position:absolute;margin-left:299pt;margin-top:16pt;width:163pt;height:94.5pt;z-index:251665920;visibility:visible;mso-wrap-style:square;mso-width-percent:0;mso-wrap-distance-left:9pt;mso-wrap-distance-top:0;mso-wrap-distance-right:9pt;mso-wrap-distance-bottom:0;mso-position-horizontal:absolute;mso-position-horizontal-relative:text;mso-position-vertical:absolute;mso-position-vertical-relative:text;mso-width-percent:0;mso-width-relative:margin;v-text-anchor:top" o:gfxdata="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" fillcolor="white [3201]" stroked="f" strokeweight=".5pt">
+                <v:textbox>
+                  <w:txbxContent>
+                    <w:p>
+                      <w:pPr>
+                        <w:spacing w:line="720" w:lineRule="auto"/>
+                        <w:rPr>
+                          <w:rFonts w:ascii="Times New Roman" w:hAnsi="Times New Roman" w:cs="Times New Roman"/>
+                          <w:b/>
+                          <w:bCs/>
+                          <w:sz w:val="24"/>
+                          <w:szCs w:val="24"/>
+                          <w:u w:val="single"/>
+                        </w:rPr>
+                      </w:pPr>
+                      <w:r>
+                        <w:rPr>
+                          <w:rFonts w:ascii="Times New Roman" w:hAnsi="Times New Roman" w:cs="Times New Roman"/>
+                          <w:b/>
+                          <w:bCs/>
+                          <w:sz w:val="24"/>
+                          <w:szCs w:val="24"/>
+                          <w:u w:val="single"/>
+                        </w:rPr>
+                        <w:t>SIGNATURE OF GUIDE:</w:t>
+                      </w:r>
+                    </w:p>
+                    <w:p>
+                      <w:pPr>
+                        <w:spacing w:line="720" w:lineRule="auto"/>
+                        <w:rPr>
+                          <w:rFonts w:ascii="Times New Roman" w:hAnsi="Times New Roman" w:cs="Times New Roman"/>
+                          <w:sz w:val="24"/>
+                          <w:szCs w:val="24"/>
+                        </w:rPr>
+                      </w:pPr>
+                      <w:proofErr w:type="spellStart"/>
+                      <w:r>
+                        <w:rPr>
+                          <w:rFonts w:ascii="Times New Roman" w:hAnsi="Times New Roman" w:cs="Times New Roman"/>
+                          <w:sz w:val="24"/>
+                          <w:szCs w:val="24"/>
+                        </w:rPr>
+                        <w:t>Dr.</w:t>
+                      </w:r>
+                      <w:proofErr w:type="spellEnd"/>
+                      <w:r>
+                        <w:rPr>
+                          <w:rFonts w:ascii="Times New Roman" w:hAnsi="Times New Roman" w:cs="Times New Roman"/>
+                          <w:sz w:val="24"/>
+                          <w:szCs w:val="24"/>
+                        </w:rPr>
+                        <w:t xml:space="preserve"> Jyoti Sahu</w:t>
+                      </w:r>
+                    </w:p>
+                  </w:txbxContent>
+                </v:textbox>
+              </v:shape>
+            </w:pict>
+          </mc:Fallback>
+        </mc:AlternateContent>
+      </w:r>
     </w:p>
     <w:p/>
-    <w:tbl>
-      <w:tblPr>
-        <w:tblStyle w:val="TableGrid"/>
-        <w:tblW w:w="0" w:type="auto"/>
-        <w:tblInd w:w="1951" w:type="dxa"/>
-        <w:tblLook w:val="04A0" w:firstRow="1" w:lastRow="0" w:firstColumn="1" w:lastColumn="0" w:noHBand="0" w:noVBand="1"/>
-      </w:tblPr>
-      <w:tblGrid>
-        <w:gridCol w:w="2670"/>
-        <w:gridCol w:w="2433"/>
-      </w:tblGrid>
-      <w:tr>
-        <w:tc>
-          <w:tcPr>
-            <w:tcW w:w="2670" w:type="dxa"/>
-          </w:tcPr>
-          <w:p>
-            <w:pPr>
-              <w:jc w:val="center"/>
-              <w:rPr>
-                <w:b/>
-                <w:bCs/>
-                <w:sz w:val="24"/>
-                <w:szCs w:val="24"/>
-              </w:rPr>
-            </w:pPr>
-            <w:r>
-              <w:rPr>
-                <w:b/>
-                <w:bCs/>
-                <w:sz w:val="24"/>
-                <w:szCs w:val="24"/>
-              </w:rPr>
-              <w:t>GUIDE NAME</w:t>
-            </w:r>
-          </w:p>
-        </w:tc>
-        <w:tc>
-          <w:tcPr>
-            <w:tcW w:w="2433" w:type="dxa"/>
-          </w:tcPr>
-          <w:p>
-            <w:pPr>
-              <w:jc w:val="center"/>
-              <w:rPr>
-                <w:sz w:val="24"/>
-                <w:szCs w:val="24"/>
-              </w:rPr>
-            </w:pPr>
-            <w:r>
-              <w:rPr>
-                <w:sz w:val="24"/>
-                <w:szCs w:val="24"/>
-              </w:rPr>
-              <w:t>DR. JYOTI SAHU</w:t>
-            </w:r>
-          </w:p>
-        </w:tc>
-      </w:tr>
-      <w:tr>
-        <w:tc>
-          <w:tcPr>
-            <w:tcW w:w="5103" w:type="dxa"/>
-            <w:gridSpan w:val="2"/>
-          </w:tcPr>
-          <w:p>
-            <w:pPr>
-              <w:jc w:val="center"/>
-              <w:rPr>
-                <w:sz w:val="24"/>
-                <w:szCs w:val="24"/>
-              </w:rPr>
-            </w:pPr>
-          </w:p>
-        </w:tc>
-      </w:tr>
-      <w:tr>
-        <w:tc>
-          <w:tcPr>
-            <w:tcW w:w="2670" w:type="dxa"/>
-          </w:tcPr>
-          <w:p>
-            <w:pPr>
-              <w:jc w:val="center"/>
-              <w:rPr>
-                <w:b/>
-                <w:bCs/>
-                <w:sz w:val="24"/>
-                <w:szCs w:val="24"/>
-              </w:rPr>
-            </w:pPr>
-            <w:r>
-              <w:rPr>
-                <w:b/>
-                <w:bCs/>
-                <w:sz w:val="24"/>
-                <w:szCs w:val="24"/>
-              </w:rPr>
-              <w:t>STUDENT NAME</w:t>
-            </w:r>
-          </w:p>
-        </w:tc>
-        <w:tc>
-          <w:tcPr>
-            <w:tcW w:w="2433" w:type="dxa"/>
-          </w:tcPr>
-          <w:p>
-            <w:pPr>
-              <w:jc w:val="center"/>
-              <w:rPr>
-                <w:b/>
-                <w:bCs/>
-                <w:sz w:val="24"/>
-                <w:szCs w:val="24"/>
-              </w:rPr>
-            </w:pPr>
-            <w:r>
-              <w:rPr>
-                <w:b/>
-                <w:bCs/>
-                <w:sz w:val="24"/>
-                <w:szCs w:val="24"/>
-              </w:rPr>
-              <w:t>ROLL NO</w:t>
-            </w:r>
-          </w:p>
-        </w:tc>
-      </w:tr>
-      <w:tr>
-        <w:tc>
-          <w:tcPr>
-            <w:tcW w:w="2670" w:type="dxa"/>
-          </w:tcPr>
-          <w:p>
-            <w:pPr>
-              <w:jc w:val="center"/>
-              <w:rPr>
-                <w:sz w:val="24"/>
-                <w:szCs w:val="24"/>
-              </w:rPr>
-            </w:pPr>
-            <w:r>
-              <w:rPr>
-                <w:sz w:val="24"/>
-                <w:szCs w:val="24"/>
-              </w:rPr>
-              <w:t>KANCHAN GANDIGUDE</w:t>
-            </w:r>
-          </w:p>
-        </w:tc>
-        <w:tc>
-          <w:tcPr>
-            <w:tcW w:w="2433" w:type="dxa"/>
-          </w:tcPr>
-          <w:p>
-            <w:pPr>
-              <w:jc w:val="center"/>
-              <w:rPr>
-                <w:sz w:val="24"/>
-                <w:szCs w:val="24"/>
-              </w:rPr>
-            </w:pPr>
-            <w:r>
-              <w:rPr>
-                <w:sz w:val="24"/>
-                <w:szCs w:val="24"/>
-              </w:rPr>
-              <w:t>102120038</w:t>
-            </w:r>
-          </w:p>
-        </w:tc>
-      </w:tr>
-      <w:tr>
-        <w:tc>
-          <w:tcPr>
-            <w:tcW w:w="2670" w:type="dxa"/>
-          </w:tcPr>
-          <w:p>
-            <w:pPr>
-              <w:jc w:val="center"/>
-              <w:rPr>
-                <w:sz w:val="24"/>
-                <w:szCs w:val="24"/>
-              </w:rPr>
-            </w:pPr>
-            <w:r>
-              <w:rPr>
-                <w:sz w:val="24"/>
-                <w:szCs w:val="24"/>
-              </w:rPr>
-              <w:t>DHANUSH T</w:t>
-            </w:r>
-          </w:p>
-        </w:tc>
-        <w:tc>
-          <w:tcPr>
-            <w:tcW w:w="2433" w:type="dxa"/>
-          </w:tcPr>
-          <w:p>
-            <w:pPr>
-              <w:jc w:val="center"/>
-              <w:rPr>
-                <w:sz w:val="24"/>
-                <w:szCs w:val="24"/>
-              </w:rPr>
-            </w:pPr>
-            <w:r>
-              <w:rPr>
-                <w:sz w:val="24"/>
-                <w:szCs w:val="24"/>
-              </w:rPr>
-              <w:t>102120026</w:t>
-            </w:r>
-          </w:p>
-        </w:tc>
-      </w:tr>
-    </w:tbl>
     <w:p/>
     <w:p>
       <w:pPr>
@@ -33002,6 +33246,12 @@
     <w:sectPr>
       <w:pgSz w:w="11906" w:h="16838"/>
       <w:pgMar w:top="1440" w:right="1440" w:bottom="1440" w:left="1440" w:header="708" w:footer="708" w:gutter="0"/>
+      <w:pgBorders w:display="notFirstPage" w:offsetFrom="page">
+        <w:top w:val="single" w:sz="4" w:space="24" w:color="auto"/>
+        <w:left w:val="single" w:sz="4" w:space="24" w:color="auto"/>
+        <w:bottom w:val="single" w:sz="4" w:space="24" w:color="auto"/>
+        <w:right w:val="single" w:sz="4" w:space="24" w:color="auto"/>
+      </w:pgBorders>
       <w:pgNumType w:fmt="lowerRoman" w:start="1"/>
       <w:cols w:space="720"/>
     </w:sectPr>

</xml_diff>

<commit_message>
[update]: report file modified-2
</commit_message>
<xml_diff>
--- a/FYP REVIEW DOCUMENTS/Second Review/Review 2 report.docx
+++ b/FYP REVIEW DOCUMENTS/Second Review/Review 2 report.docx
@@ -1055,7 +1055,24 @@
           <w:sz w:val="24"/>
           <w:szCs w:val="24"/>
         </w:rPr>
-        <w:t>The proposed solution introduces a thermochemical reaction-based heat storage concept, utilizing thermochemical materials (TCMs) with advantages such as nearly loss-free storage and high energy density, setting it apart from conventional methods [2]. The reactive gas considered in this context is H2O.</w:t>
+        <w:t>The proposed solution introduces a thermochemical reaction-based heat storage concept, utilizing thermochemical materials (TCMs) with advantages such as nearly loss-free storage and high energy density, setting it apart from conventional methods [2]. The reactive gas considered in this context is H</w:t>
+      </w:r>
+      <w:r>
+        <w:rPr>
+          <w:rFonts w:ascii="Times New Roman" w:hAnsi="Times New Roman" w:cs="Times New Roman"/>
+          <w:sz w:val="24"/>
+          <w:szCs w:val="24"/>
+          <w:vertAlign w:val="subscript"/>
+        </w:rPr>
+        <w:t>2</w:t>
+      </w:r>
+      <w:r>
+        <w:rPr>
+          <w:rFonts w:ascii="Times New Roman" w:hAnsi="Times New Roman" w:cs="Times New Roman"/>
+          <w:sz w:val="24"/>
+          <w:szCs w:val="24"/>
+        </w:rPr>
+        <w:t>O.</w:t>
       </w:r>
     </w:p>
     <w:p>
@@ -1136,7 +1153,41 @@
           <w:sz w:val="24"/>
           <w:szCs w:val="24"/>
         </w:rPr>
-        <w:t>Solar energy has the potential to meet the annual energy needs of the Netherlands, considering the country's yearly average solar intensity of 110W/m2 and the typical efficiencies of photovoltaic (PV) panels (10-15%) and solar collectors (about 30%) [8]. For instance, a well-insulated dwelling with a yearly heat demand of 20GJ could be satisfied by approximately 20m^2 of solar collectors.</w:t>
+        <w:t>Solar energy has the potential to meet the annual energy needs of the Netherlands, considering the country's yearly average solar intensity of 110W/m</w:t>
+      </w:r>
+      <w:r>
+        <w:rPr>
+          <w:rFonts w:ascii="Times New Roman" w:hAnsi="Times New Roman" w:cs="Times New Roman"/>
+          <w:sz w:val="24"/>
+          <w:szCs w:val="24"/>
+          <w:vertAlign w:val="superscript"/>
+        </w:rPr>
+        <w:t>2</w:t>
+      </w:r>
+      <w:r>
+        <w:rPr>
+          <w:rFonts w:ascii="Times New Roman" w:hAnsi="Times New Roman" w:cs="Times New Roman"/>
+          <w:sz w:val="24"/>
+          <w:szCs w:val="24"/>
+        </w:rPr>
+        <w:t xml:space="preserve"> and the typical efficiencies of photovoltaic (PV) panels (10-15%) and solar collectors (about 30%) [8]. For instance, a well-insulated dwelling with a yearly heat demand of 20GJ could be satisfied by approximately 20m</w:t>
+      </w:r>
+      <w:r>
+        <w:rPr>
+          <w:rFonts w:ascii="Times New Roman" w:hAnsi="Times New Roman" w:cs="Times New Roman"/>
+          <w:sz w:val="24"/>
+          <w:szCs w:val="24"/>
+          <w:vertAlign w:val="superscript"/>
+        </w:rPr>
+        <w:t>2</w:t>
+      </w:r>
+      <w:r>
+        <w:rPr>
+          <w:rFonts w:ascii="Times New Roman" w:hAnsi="Times New Roman" w:cs="Times New Roman"/>
+          <w:sz w:val="24"/>
+          <w:szCs w:val="24"/>
+        </w:rPr>
+        <w:t xml:space="preserve"> of solar collectors.</w:t>
       </w:r>
     </w:p>
     <w:p>
@@ -1157,7 +1208,24 @@
           <w:sz w:val="24"/>
           <w:szCs w:val="24"/>
         </w:rPr>
-        <w:t>However, due to daily and seasonal variations in solar irradiation, the need for heat storage arises. While daily fluctuations in the warm season can be addressed with modest hot water storage, seasonal variations requiring storage of about 10GJ pose challenges. Traditional hot water storage would necessitate a tank of at least 50m^3, impractical for typical dwellings. Additionally, storing water at 90°C for the entire cold season would demand exceptional insulation.</w:t>
+        <w:t>However, due to daily and seasonal variations in solar irradiation, the need for heat storage arises. While daily fluctuations in the warm season can be addressed with modest hot water storage, seasonal variations requiring storage of about 10GJ pose challenges. Traditional hot water storage would necessitate a tank of at least 50m</w:t>
+      </w:r>
+      <w:r>
+        <w:rPr>
+          <w:rFonts w:ascii="Times New Roman" w:hAnsi="Times New Roman" w:cs="Times New Roman"/>
+          <w:sz w:val="24"/>
+          <w:szCs w:val="24"/>
+          <w:vertAlign w:val="superscript"/>
+        </w:rPr>
+        <w:t>3</w:t>
+      </w:r>
+      <w:r>
+        <w:rPr>
+          <w:rFonts w:ascii="Times New Roman" w:hAnsi="Times New Roman" w:cs="Times New Roman"/>
+          <w:sz w:val="24"/>
+          <w:szCs w:val="24"/>
+        </w:rPr>
+        <w:t>, impractical for typical dwellings. Additionally, storing water at 90°C for the entire cold season would demand exceptional insulation.</w:t>
       </w:r>
     </w:p>
     <w:p>
@@ -1178,7 +1246,235 @@
           <w:sz w:val="24"/>
           <w:szCs w:val="24"/>
         </w:rPr>
-        <w:t>A more appealing solution for seasonal heat storage is thermochemical heat storage (TCS), relying on thermally reversible reactions. An example is the sorption or hydration reaction, exemplified by Na2S + ½H2O + 4 1 2 H2O → Na2S.5H2O + heat. This reaction offers a high energy density of approximately 2.7GJ per m3 of Na2S.5H2O, can be reversed by typical solar collector temperatures in summer, and produces heat suitable for space heating and domestic hot water [9]. Compared to hot water storage, TCS offers a heat storage density advantage of about 10-15 times and eliminates the need for extensive thermal insulation.</w:t>
+        <w:t>A more appealing solution for seasonal heat storage is thermochemical heat storage (TCS), relying on thermally reversible reactions. An example is the sorption or hydration reaction, exemplified by Na</w:t>
+      </w:r>
+      <w:r>
+        <w:rPr>
+          <w:rFonts w:ascii="Times New Roman" w:hAnsi="Times New Roman" w:cs="Times New Roman"/>
+          <w:sz w:val="24"/>
+          <w:szCs w:val="24"/>
+          <w:vertAlign w:val="subscript"/>
+        </w:rPr>
+        <w:t>2</w:t>
+      </w:r>
+      <w:r>
+        <w:rPr>
+          <w:rFonts w:ascii="Times New Roman" w:hAnsi="Times New Roman" w:cs="Times New Roman"/>
+          <w:sz w:val="24"/>
+          <w:szCs w:val="24"/>
+        </w:rPr>
+        <w:t>S +</w:t>
+      </w:r>
+      <w:r>
+        <w:rPr>
+          <w:rFonts w:ascii="Times New Roman" w:hAnsi="Times New Roman" w:cs="Times New Roman"/>
+          <w:sz w:val="24"/>
+          <w:szCs w:val="24"/>
+        </w:rPr>
+        <w:t xml:space="preserve"> </w:t>
+      </w:r>
+      <m:oMath>
+        <m:f>
+          <m:fPr>
+            <m:ctrlPr>
+              <w:rPr>
+                <w:rFonts w:ascii="Cambria Math" w:hAnsi="Cambria Math" w:cs="Times New Roman"/>
+                <w:i/>
+                <w:sz w:val="24"/>
+                <w:szCs w:val="24"/>
+              </w:rPr>
+            </m:ctrlPr>
+          </m:fPr>
+          <m:num>
+            <m:r>
+              <w:rPr>
+                <w:rFonts w:ascii="Cambria Math" w:hAnsi="Cambria Math" w:cs="Times New Roman"/>
+                <w:sz w:val="24"/>
+                <w:szCs w:val="24"/>
+              </w:rPr>
+              <m:t>1</m:t>
+            </m:r>
+          </m:num>
+          <m:den>
+            <m:r>
+              <w:rPr>
+                <w:rFonts w:ascii="Cambria Math" w:hAnsi="Cambria Math" w:cs="Times New Roman"/>
+                <w:sz w:val="24"/>
+                <w:szCs w:val="24"/>
+              </w:rPr>
+              <m:t>2</m:t>
+            </m:r>
+          </m:den>
+        </m:f>
+      </m:oMath>
+      <w:r>
+        <w:rPr>
+          <w:rFonts w:ascii="Times New Roman" w:hAnsi="Times New Roman" w:cs="Times New Roman"/>
+          <w:sz w:val="24"/>
+          <w:szCs w:val="24"/>
+        </w:rPr>
+        <w:t>H</w:t>
+      </w:r>
+      <w:r>
+        <w:rPr>
+          <w:rFonts w:ascii="Times New Roman" w:hAnsi="Times New Roman" w:cs="Times New Roman"/>
+          <w:sz w:val="24"/>
+          <w:szCs w:val="24"/>
+          <w:vertAlign w:val="subscript"/>
+        </w:rPr>
+        <w:t>2</w:t>
+      </w:r>
+      <w:r>
+        <w:rPr>
+          <w:rFonts w:ascii="Times New Roman" w:hAnsi="Times New Roman" w:cs="Times New Roman"/>
+          <w:sz w:val="24"/>
+          <w:szCs w:val="24"/>
+        </w:rPr>
+        <w:t>O + 4</w:t>
+      </w:r>
+      <m:oMath>
+        <m:f>
+          <m:fPr>
+            <m:ctrlPr>
+              <w:rPr>
+                <w:rFonts w:ascii="Cambria Math" w:hAnsi="Cambria Math" w:cs="Times New Roman"/>
+                <w:i/>
+                <w:sz w:val="24"/>
+                <w:szCs w:val="24"/>
+              </w:rPr>
+            </m:ctrlPr>
+          </m:fPr>
+          <m:num>
+            <m:r>
+              <w:rPr>
+                <w:rFonts w:ascii="Cambria Math" w:hAnsi="Cambria Math" w:cs="Times New Roman"/>
+                <w:sz w:val="24"/>
+                <w:szCs w:val="24"/>
+              </w:rPr>
+              <m:t>1</m:t>
+            </m:r>
+          </m:num>
+          <m:den>
+            <m:r>
+              <w:rPr>
+                <w:rFonts w:ascii="Cambria Math" w:hAnsi="Cambria Math" w:cs="Times New Roman"/>
+                <w:sz w:val="24"/>
+                <w:szCs w:val="24"/>
+              </w:rPr>
+              <m:t>2</m:t>
+            </m:r>
+          </m:den>
+        </m:f>
+      </m:oMath>
+      <w:r>
+        <w:rPr>
+          <w:rFonts w:ascii="Times New Roman" w:hAnsi="Times New Roman" w:cs="Times New Roman"/>
+          <w:sz w:val="24"/>
+          <w:szCs w:val="24"/>
+        </w:rPr>
+        <w:t>H</w:t>
+      </w:r>
+      <w:r>
+        <w:rPr>
+          <w:rFonts w:ascii="Times New Roman" w:hAnsi="Times New Roman" w:cs="Times New Roman"/>
+          <w:sz w:val="24"/>
+          <w:szCs w:val="24"/>
+          <w:vertAlign w:val="subscript"/>
+        </w:rPr>
+        <w:t>2</w:t>
+      </w:r>
+      <w:r>
+        <w:rPr>
+          <w:rFonts w:ascii="Times New Roman" w:hAnsi="Times New Roman" w:cs="Times New Roman"/>
+          <w:sz w:val="24"/>
+          <w:szCs w:val="24"/>
+        </w:rPr>
+        <w:t>O → Na</w:t>
+      </w:r>
+      <w:r>
+        <w:rPr>
+          <w:rFonts w:ascii="Times New Roman" w:hAnsi="Times New Roman" w:cs="Times New Roman"/>
+          <w:sz w:val="24"/>
+          <w:szCs w:val="24"/>
+          <w:vertAlign w:val="subscript"/>
+        </w:rPr>
+        <w:t>2</w:t>
+      </w:r>
+      <w:r>
+        <w:rPr>
+          <w:rFonts w:ascii="Times New Roman" w:hAnsi="Times New Roman" w:cs="Times New Roman"/>
+          <w:sz w:val="24"/>
+          <w:szCs w:val="24"/>
+        </w:rPr>
+        <w:t>S.5H</w:t>
+      </w:r>
+      <w:r>
+        <w:rPr>
+          <w:rFonts w:ascii="Times New Roman" w:hAnsi="Times New Roman" w:cs="Times New Roman"/>
+          <w:sz w:val="24"/>
+          <w:szCs w:val="24"/>
+          <w:vertAlign w:val="subscript"/>
+        </w:rPr>
+        <w:t>2</w:t>
+      </w:r>
+      <w:r>
+        <w:rPr>
+          <w:rFonts w:ascii="Times New Roman" w:hAnsi="Times New Roman" w:cs="Times New Roman"/>
+          <w:sz w:val="24"/>
+          <w:szCs w:val="24"/>
+        </w:rPr>
+        <w:t>O + heat. This reaction offers a high energy density of approximately 2.7GJ per m</w:t>
+      </w:r>
+      <w:r>
+        <w:rPr>
+          <w:rFonts w:ascii="Times New Roman" w:hAnsi="Times New Roman" w:cs="Times New Roman"/>
+          <w:sz w:val="24"/>
+          <w:szCs w:val="24"/>
+          <w:vertAlign w:val="superscript"/>
+        </w:rPr>
+        <w:t>3</w:t>
+      </w:r>
+      <w:r>
+        <w:rPr>
+          <w:rFonts w:ascii="Times New Roman" w:hAnsi="Times New Roman" w:cs="Times New Roman"/>
+          <w:sz w:val="24"/>
+          <w:szCs w:val="24"/>
+        </w:rPr>
+        <w:t xml:space="preserve"> of Na</w:t>
+      </w:r>
+      <w:r>
+        <w:rPr>
+          <w:rFonts w:ascii="Times New Roman" w:hAnsi="Times New Roman" w:cs="Times New Roman"/>
+          <w:sz w:val="24"/>
+          <w:szCs w:val="24"/>
+          <w:vertAlign w:val="subscript"/>
+        </w:rPr>
+        <w:t>2</w:t>
+      </w:r>
+      <w:r>
+        <w:rPr>
+          <w:rFonts w:ascii="Times New Roman" w:hAnsi="Times New Roman" w:cs="Times New Roman"/>
+          <w:sz w:val="24"/>
+          <w:szCs w:val="24"/>
+        </w:rPr>
+        <w:t>S.5H</w:t>
+      </w:r>
+      <w:r>
+        <w:rPr>
+          <w:rFonts w:ascii="Times New Roman" w:hAnsi="Times New Roman" w:cs="Times New Roman"/>
+          <w:sz w:val="24"/>
+          <w:szCs w:val="24"/>
+          <w:vertAlign w:val="subscript"/>
+        </w:rPr>
+        <w:t>2</w:t>
+      </w:r>
+      <w:r>
+        <w:rPr>
+          <w:rFonts w:ascii="Times New Roman" w:hAnsi="Times New Roman" w:cs="Times New Roman"/>
+          <w:sz w:val="24"/>
+          <w:szCs w:val="24"/>
+        </w:rPr>
+        <w:t>O, can be reversed by typical solar collector temperatures in summer, and produces heat suitable for space heating and domestic hot water [9]. Compared to hot water storage, TCS offers a heat storage density advantage of about 10-15 times and eliminates the need for extensive thermal insulation.</w:t>
       </w:r>
     </w:p>
     <w:p>
@@ -1346,7 +1642,253 @@
           <w:sz w:val="24"/>
           <w:szCs w:val="24"/>
         </w:rPr>
-        <w:t>Salt Lake brines and coexisting salt deposits serve as valuable sources of organic mineral resources, contributing substantial quantities of valuable salts like potash fertilizer and lithium compounds. These salt lakes, found globally with a significant presence in China, are intricate systems comprising various inorganic ions such as Li+, Na+, K+, Rb+, Mg2+, Ca2+, Cl-, SO4 2−, CO3 2−, HCO3 −, NO3 −, and borate.</w:t>
+        <w:t>Salt Lake brines and coexisting salt deposits serve as valuable sources of organic mineral resources, contributing substantial quantities of valuable salts like potash fertilizer and lithium compounds. These salt lakes, found globally with a significant presence in China, are intricate systems comprising various inorganic ions such as Li</w:t>
+      </w:r>
+      <w:r>
+        <w:rPr>
+          <w:rFonts w:ascii="Times New Roman" w:hAnsi="Times New Roman" w:cs="Times New Roman"/>
+          <w:sz w:val="24"/>
+          <w:szCs w:val="24"/>
+          <w:vertAlign w:val="superscript"/>
+        </w:rPr>
+        <w:t>+</w:t>
+      </w:r>
+      <w:r>
+        <w:rPr>
+          <w:rFonts w:ascii="Times New Roman" w:hAnsi="Times New Roman" w:cs="Times New Roman"/>
+          <w:sz w:val="24"/>
+          <w:szCs w:val="24"/>
+        </w:rPr>
+        <w:t>, Na</w:t>
+      </w:r>
+      <w:r>
+        <w:rPr>
+          <w:rFonts w:ascii="Times New Roman" w:hAnsi="Times New Roman" w:cs="Times New Roman"/>
+          <w:sz w:val="24"/>
+          <w:szCs w:val="24"/>
+          <w:vertAlign w:val="superscript"/>
+        </w:rPr>
+        <w:t>+</w:t>
+      </w:r>
+      <w:r>
+        <w:rPr>
+          <w:rFonts w:ascii="Times New Roman" w:hAnsi="Times New Roman" w:cs="Times New Roman"/>
+          <w:sz w:val="24"/>
+          <w:szCs w:val="24"/>
+        </w:rPr>
+        <w:t>, K</w:t>
+      </w:r>
+      <w:r>
+        <w:rPr>
+          <w:rFonts w:ascii="Times New Roman" w:hAnsi="Times New Roman" w:cs="Times New Roman"/>
+          <w:sz w:val="24"/>
+          <w:szCs w:val="24"/>
+          <w:vertAlign w:val="superscript"/>
+        </w:rPr>
+        <w:t>+</w:t>
+      </w:r>
+      <w:r>
+        <w:rPr>
+          <w:rFonts w:ascii="Times New Roman" w:hAnsi="Times New Roman" w:cs="Times New Roman"/>
+          <w:sz w:val="24"/>
+          <w:szCs w:val="24"/>
+        </w:rPr>
+        <w:t>, Rb</w:t>
+      </w:r>
+      <w:r>
+        <w:rPr>
+          <w:rFonts w:ascii="Times New Roman" w:hAnsi="Times New Roman" w:cs="Times New Roman"/>
+          <w:sz w:val="24"/>
+          <w:szCs w:val="24"/>
+          <w:vertAlign w:val="superscript"/>
+        </w:rPr>
+        <w:t>+</w:t>
+      </w:r>
+      <w:r>
+        <w:rPr>
+          <w:rFonts w:ascii="Times New Roman" w:hAnsi="Times New Roman" w:cs="Times New Roman"/>
+          <w:sz w:val="24"/>
+          <w:szCs w:val="24"/>
+        </w:rPr>
+        <w:t>, Mg</w:t>
+      </w:r>
+      <w:r>
+        <w:rPr>
+          <w:rFonts w:ascii="Times New Roman" w:hAnsi="Times New Roman" w:cs="Times New Roman"/>
+          <w:sz w:val="24"/>
+          <w:szCs w:val="24"/>
+          <w:vertAlign w:val="superscript"/>
+        </w:rPr>
+        <w:t>2+</w:t>
+      </w:r>
+      <w:r>
+        <w:rPr>
+          <w:rFonts w:ascii="Times New Roman" w:hAnsi="Times New Roman" w:cs="Times New Roman"/>
+          <w:sz w:val="24"/>
+          <w:szCs w:val="24"/>
+        </w:rPr>
+        <w:t>, Ca</w:t>
+      </w:r>
+      <w:r>
+        <w:rPr>
+          <w:rFonts w:ascii="Times New Roman" w:hAnsi="Times New Roman" w:cs="Times New Roman"/>
+          <w:sz w:val="24"/>
+          <w:szCs w:val="24"/>
+          <w:vertAlign w:val="superscript"/>
+        </w:rPr>
+        <w:t>2+</w:t>
+      </w:r>
+      <w:r>
+        <w:rPr>
+          <w:rFonts w:ascii="Times New Roman" w:hAnsi="Times New Roman" w:cs="Times New Roman"/>
+          <w:sz w:val="24"/>
+          <w:szCs w:val="24"/>
+        </w:rPr>
+        <w:t>, Cl</w:t>
+      </w:r>
+      <w:r>
+        <w:rPr>
+          <w:rFonts w:ascii="Times New Roman" w:hAnsi="Times New Roman" w:cs="Times New Roman"/>
+          <w:sz w:val="24"/>
+          <w:szCs w:val="24"/>
+          <w:vertAlign w:val="superscript"/>
+        </w:rPr>
+        <w:t>-</w:t>
+      </w:r>
+      <w:r>
+        <w:rPr>
+          <w:rFonts w:ascii="Times New Roman" w:hAnsi="Times New Roman" w:cs="Times New Roman"/>
+          <w:sz w:val="24"/>
+          <w:szCs w:val="24"/>
+        </w:rPr>
+        <w:t xml:space="preserve">, SO4 </w:t>
+      </w:r>
+      <w:r>
+        <w:rPr>
+          <w:rFonts w:ascii="Times New Roman" w:hAnsi="Times New Roman" w:cs="Times New Roman"/>
+          <w:sz w:val="24"/>
+          <w:szCs w:val="24"/>
+          <w:vertAlign w:val="superscript"/>
+        </w:rPr>
+        <w:t>2−</w:t>
+      </w:r>
+      <w:r>
+        <w:rPr>
+          <w:rFonts w:ascii="Times New Roman" w:hAnsi="Times New Roman" w:cs="Times New Roman"/>
+          <w:sz w:val="24"/>
+          <w:szCs w:val="24"/>
+        </w:rPr>
+        <w:t>, CO</w:t>
+      </w:r>
+      <w:r>
+        <w:rPr>
+          <w:rFonts w:ascii="Times New Roman" w:hAnsi="Times New Roman" w:cs="Times New Roman"/>
+          <w:sz w:val="24"/>
+          <w:szCs w:val="24"/>
+          <w:vertAlign w:val="subscript"/>
+        </w:rPr>
+        <w:t>3</w:t>
+      </w:r>
+      <w:r>
+        <w:rPr>
+          <w:rFonts w:ascii="Times New Roman" w:hAnsi="Times New Roman" w:cs="Times New Roman"/>
+          <w:sz w:val="24"/>
+          <w:szCs w:val="24"/>
+        </w:rPr>
+        <w:t xml:space="preserve"> </w:t>
+      </w:r>
+      <w:r>
+        <w:rPr>
+          <w:rFonts w:ascii="Times New Roman" w:hAnsi="Times New Roman" w:cs="Times New Roman"/>
+          <w:sz w:val="24"/>
+          <w:szCs w:val="24"/>
+          <w:vertAlign w:val="superscript"/>
+        </w:rPr>
+        <w:t>2−</w:t>
+      </w:r>
+      <w:r>
+        <w:rPr>
+          <w:rFonts w:ascii="Times New Roman" w:hAnsi="Times New Roman" w:cs="Times New Roman"/>
+          <w:sz w:val="24"/>
+          <w:szCs w:val="24"/>
+        </w:rPr>
+        <w:t>, HCO</w:t>
+      </w:r>
+      <w:r>
+        <w:rPr>
+          <w:rFonts w:ascii="Times New Roman" w:hAnsi="Times New Roman" w:cs="Times New Roman"/>
+          <w:sz w:val="24"/>
+          <w:szCs w:val="24"/>
+          <w:vertAlign w:val="subscript"/>
+        </w:rPr>
+        <w:t>3</w:t>
+      </w:r>
+      <w:r>
+        <w:rPr>
+          <w:rFonts w:ascii="Times New Roman" w:hAnsi="Times New Roman" w:cs="Times New Roman"/>
+          <w:sz w:val="24"/>
+          <w:szCs w:val="24"/>
+        </w:rPr>
+        <w:t xml:space="preserve"> </w:t>
+      </w:r>
+      <w:r>
+        <w:rPr>
+          <w:rFonts w:ascii="Times New Roman" w:hAnsi="Times New Roman" w:cs="Times New Roman"/>
+          <w:sz w:val="24"/>
+          <w:szCs w:val="24"/>
+          <w:vertAlign w:val="superscript"/>
+        </w:rPr>
+        <w:t>−</w:t>
+      </w:r>
+      <w:r>
+        <w:rPr>
+          <w:rFonts w:ascii="Times New Roman" w:hAnsi="Times New Roman" w:cs="Times New Roman"/>
+          <w:sz w:val="24"/>
+          <w:szCs w:val="24"/>
+        </w:rPr>
+        <w:t>, NO</w:t>
+      </w:r>
+      <w:r>
+        <w:rPr>
+          <w:rFonts w:ascii="Times New Roman" w:hAnsi="Times New Roman" w:cs="Times New Roman"/>
+          <w:sz w:val="24"/>
+          <w:szCs w:val="24"/>
+          <w:vertAlign w:val="subscript"/>
+        </w:rPr>
+        <w:t>3</w:t>
+      </w:r>
+      <w:r>
+        <w:rPr>
+          <w:rFonts w:ascii="Times New Roman" w:hAnsi="Times New Roman" w:cs="Times New Roman"/>
+          <w:sz w:val="24"/>
+          <w:szCs w:val="24"/>
+        </w:rPr>
+        <w:t xml:space="preserve"> </w:t>
+      </w:r>
+      <w:r>
+        <w:rPr>
+          <w:rFonts w:ascii="Times New Roman" w:hAnsi="Times New Roman" w:cs="Times New Roman"/>
+          <w:sz w:val="24"/>
+          <w:szCs w:val="24"/>
+          <w:vertAlign w:val="superscript"/>
+        </w:rPr>
+        <w:t>−</w:t>
+      </w:r>
+      <w:r>
+        <w:rPr>
+          <w:rFonts w:ascii="Times New Roman" w:hAnsi="Times New Roman" w:cs="Times New Roman"/>
+          <w:sz w:val="24"/>
+          <w:szCs w:val="24"/>
+        </w:rPr>
+        <w:t xml:space="preserve"> and</w:t>
+      </w:r>
+      <w:r>
+        <w:rPr>
+          <w:rFonts w:ascii="Times New Roman" w:hAnsi="Times New Roman" w:cs="Times New Roman"/>
+          <w:sz w:val="24"/>
+          <w:szCs w:val="24"/>
+        </w:rPr>
+        <w:t xml:space="preserve"> borate.</w:t>
       </w:r>
     </w:p>
     <w:p>
@@ -1378,16 +1920,14 @@
         <w:lastRenderedPageBreak/>
         <w:t xml:space="preserve">characteristics, seasons, and solar evaporation stages, make brine crystallization </w:t>
       </w:r>
-      <w:proofErr w:type="spellStart"/>
-      <w:r>
-        <w:rPr>
-          <w:rFonts w:ascii="Times New Roman" w:hAnsi="Times New Roman" w:cs="Times New Roman"/>
-          <w:sz w:val="24"/>
-          <w:szCs w:val="24"/>
-        </w:rPr>
-        <w:t>behaviors</w:t>
-      </w:r>
-      <w:proofErr w:type="spellEnd"/>
+      <w:r>
+        <w:rPr>
+          <w:rFonts w:ascii="Times New Roman" w:hAnsi="Times New Roman" w:cs="Times New Roman"/>
+          <w:sz w:val="24"/>
+          <w:szCs w:val="24"/>
+        </w:rPr>
+        <w:t>behaviours</w:t>
+      </w:r>
       <w:r>
         <w:rPr>
           <w:rFonts w:ascii="Times New Roman" w:hAnsi="Times New Roman" w:cs="Times New Roman"/>
@@ -1828,16 +2368,14 @@
         </w:rPr>
         <w:t xml:space="preserve"> evaluate the improvements </w:t>
       </w:r>
-      <w:proofErr w:type="gramStart"/>
-      <w:r>
-        <w:rPr>
-          <w:rFonts w:ascii="Times New Roman" w:eastAsia="Times New Roman" w:hAnsi="Times New Roman" w:cs="Times New Roman"/>
-          <w:sz w:val="24"/>
-          <w:szCs w:val="24"/>
-        </w:rPr>
-        <w:t>on the basis of</w:t>
-      </w:r>
-      <w:proofErr w:type="gramEnd"/>
+      <w:r>
+        <w:rPr>
+          <w:rFonts w:ascii="Times New Roman" w:eastAsia="Times New Roman" w:hAnsi="Times New Roman" w:cs="Times New Roman"/>
+          <w:sz w:val="24"/>
+          <w:szCs w:val="24"/>
+        </w:rPr>
+        <w:t>based on</w:t>
+      </w:r>
       <w:r>
         <w:rPr>
           <w:rFonts w:ascii="Times New Roman" w:eastAsia="Times New Roman" w:hAnsi="Times New Roman" w:cs="Times New Roman"/>
@@ -2230,6 +2768,22 @@
         </w:rPr>
         <w:t xml:space="preserve">The </w:t>
       </w:r>
+      <w:r>
+        <w:rPr>
+          <w:rFonts w:ascii="Times New Roman" w:eastAsia="Times New Roman" w:hAnsi="Times New Roman" w:cs="Times New Roman"/>
+          <w:sz w:val="24"/>
+          <w:szCs w:val="24"/>
+        </w:rPr>
+        <w:t>interest in</w:t>
+      </w:r>
+      <w:r>
+        <w:rPr>
+          <w:rFonts w:ascii="Times New Roman" w:eastAsia="Times New Roman" w:hAnsi="Times New Roman" w:cs="Times New Roman"/>
+          <w:sz w:val="24"/>
+          <w:szCs w:val="24"/>
+        </w:rPr>
+        <w:t xml:space="preserve"> calcium chloride has been triggered </w:t>
+      </w:r>
       <w:proofErr w:type="gramStart"/>
       <w:r>
         <w:rPr>
@@ -2237,7 +2791,7 @@
           <w:sz w:val="24"/>
           <w:szCs w:val="24"/>
         </w:rPr>
-        <w:t>interest for</w:t>
+        <w:t>by:</w:t>
       </w:r>
       <w:proofErr w:type="gramEnd"/>
       <w:r>
@@ -2246,7 +2800,7 @@
           <w:sz w:val="24"/>
           <w:szCs w:val="24"/>
         </w:rPr>
-        <w:t xml:space="preserve"> calcium chloride has been triggered by: easy availability and subsequently low price, high capacity for water uptake and energy storage density, relatively better chemical stability than other salt hydr</w:t>
+        <w:t xml:space="preserve"> easy availability and subsequently low price, high capacity for water uptake and energy storage density, relatively better chemical stability than other salt hydr</w:t>
       </w:r>
       <w:r>
         <w:rPr>

</xml_diff>